<commit_message>
Arrumando requisitos e artigo
</commit_message>
<xml_diff>
--- a/DocumentaçãoTCC/Regras de negócios.docx
+++ b/DocumentaçãoTCC/Regras de negócios.docx
@@ -1,6 +1,6 @@
 
 <file path=word/document.xml><?xml version="1.0" encoding="utf-8"?>
-<w:document xmlns:wpc="http://schemas.microsoft.com/office/word/2010/wordprocessingCanvas" xmlns:cx="http://schemas.microsoft.com/office/drawing/2014/chartex" xmlns:cx1="http://schemas.microsoft.com/office/drawing/2015/9/8/chartex" xmlns:mc="http://schemas.openxmlformats.org/markup-compatibility/2006" xmlns:o="urn:schemas-microsoft-com:office:office" xmlns:r="http://schemas.openxmlformats.org/officeDocument/2006/relationships" xmlns:m="http://schemas.openxmlformats.org/officeDocument/2006/math" xmlns:v="urn:schemas-microsoft-com:vml" xmlns:wp14="http://schemas.microsoft.com/office/word/2010/wordprocessingDrawing" xmlns:wp="http://schemas.openxmlformats.org/drawingml/2006/wordprocessingDrawing" xmlns:w10="urn:schemas-microsoft-com:office:word" xmlns:w="http://schemas.openxmlformats.org/wordprocessingml/2006/main" xmlns:w14="http://schemas.microsoft.com/office/word/2010/wordml" xmlns:w15="http://schemas.microsoft.com/office/word/2012/wordml" xmlns:w16se="http://schemas.microsoft.com/office/word/2015/wordml/symex" xmlns:wpg="http://schemas.microsoft.com/office/word/2010/wordprocessingGroup" xmlns:wpi="http://schemas.microsoft.com/office/word/2010/wordprocessingInk" xmlns:wne="http://schemas.microsoft.com/office/word/2006/wordml" xmlns:wps="http://schemas.microsoft.com/office/word/2010/wordprocessingShape" mc:Ignorable="w14 w15 w16se wp14">
+<w:document xmlns:wpc="http://schemas.microsoft.com/office/word/2010/wordprocessingCanvas" xmlns:cx="http://schemas.microsoft.com/office/drawing/2014/chartex" xmlns:cx1="http://schemas.microsoft.com/office/drawing/2015/9/8/chartex" xmlns:cx2="http://schemas.microsoft.com/office/drawing/2015/10/21/chartex" xmlns:cx3="http://schemas.microsoft.com/office/drawing/2016/5/9/chartex" xmlns:cx4="http://schemas.microsoft.com/office/drawing/2016/5/10/chartex" xmlns:cx5="http://schemas.microsoft.com/office/drawing/2016/5/11/chartex" xmlns:cx6="http://schemas.microsoft.com/office/drawing/2016/5/12/chartex" xmlns:cx7="http://schemas.microsoft.com/office/drawing/2016/5/13/chartex" xmlns:cx8="http://schemas.microsoft.com/office/drawing/2016/5/14/chartex" xmlns:mc="http://schemas.openxmlformats.org/markup-compatibility/2006" xmlns:aink="http://schemas.microsoft.com/office/drawing/2016/ink" xmlns:am3d="http://schemas.microsoft.com/office/drawing/2017/model3d" xmlns:o="urn:schemas-microsoft-com:office:office" xmlns:r="http://schemas.openxmlformats.org/officeDocument/2006/relationships" xmlns:m="http://schemas.openxmlformats.org/officeDocument/2006/math" xmlns:v="urn:schemas-microsoft-com:vml" xmlns:wp14="http://schemas.microsoft.com/office/word/2010/wordprocessingDrawing" xmlns:wp="http://schemas.openxmlformats.org/drawingml/2006/wordprocessingDrawing" xmlns:w10="urn:schemas-microsoft-com:office:word" xmlns:w="http://schemas.openxmlformats.org/wordprocessingml/2006/main" xmlns:w14="http://schemas.microsoft.com/office/word/2010/wordml" xmlns:w15="http://schemas.microsoft.com/office/word/2012/wordml" xmlns:w16cid="http://schemas.microsoft.com/office/word/2016/wordml/cid" xmlns:w16se="http://schemas.microsoft.com/office/word/2015/wordml/symex" xmlns:wpg="http://schemas.microsoft.com/office/word/2010/wordprocessingGroup" xmlns:wpi="http://schemas.microsoft.com/office/word/2010/wordprocessingInk" xmlns:wne="http://schemas.microsoft.com/office/word/2006/wordml" xmlns:wps="http://schemas.microsoft.com/office/word/2010/wordprocessingShape" mc:Ignorable="w14 w15 w16se w16cid wp14">
   <w:body>
     <w:tbl>
       <w:tblPr>
@@ -46,19 +46,11 @@
                 <w:i/>
               </w:rPr>
             </w:pPr>
-            <w:proofErr w:type="spellStart"/>
-            <w:r>
-              <w:rPr>
-                <w:b/>
-              </w:rPr>
-              <w:t>Login</w:t>
-            </w:r>
-            <w:proofErr w:type="spellEnd"/>
-            <w:r>
-              <w:rPr>
-                <w:b/>
-              </w:rPr>
-              <w:t xml:space="preserve"> do Usuário</w:t>
+            <w:r>
+              <w:rPr>
+                <w:b/>
+              </w:rPr>
+              <w:t>Login do Usuário</w:t>
             </w:r>
           </w:p>
         </w:tc>
@@ -99,10 +91,7 @@
               <w:t xml:space="preserve">Obrigatório informar o código do aluno e </w:t>
             </w:r>
             <w:r>
-              <w:rPr>
-                <w:i/>
-              </w:rPr>
-              <w:t>CPF</w:t>
+              <w:t>a senha</w:t>
             </w:r>
             <w:r>
               <w:t xml:space="preserve"> para acessar o sistema.</w:t>
@@ -267,7 +256,19 @@
               <w:rPr>
                 <w:b/>
               </w:rPr>
-              <w:t>Tela de Tarefas da matéria</w:t>
+              <w:t xml:space="preserve">Tela de </w:t>
+            </w:r>
+            <w:r>
+              <w:rPr>
+                <w:b/>
+              </w:rPr>
+              <w:t>Atividades</w:t>
+            </w:r>
+            <w:r>
+              <w:rPr>
+                <w:b/>
+              </w:rPr>
+              <w:t xml:space="preserve"> da matéria</w:t>
             </w:r>
           </w:p>
         </w:tc>
@@ -299,13 +300,14 @@
             <w:tcW w:w="7389" w:type="dxa"/>
           </w:tcPr>
           <w:p>
-            <w:pPr>
-              <w:rPr>
-                <w:i/>
-              </w:rPr>
-            </w:pPr>
-            <w:r>
-              <w:t>O sistema irá exibir todas as tarefas pertinente a matéria selecionada deste aluno</w:t>
+            <w:r>
+              <w:t xml:space="preserve">O sistema irá exibir todas as </w:t>
+            </w:r>
+            <w:r>
+              <w:t>atividades</w:t>
+            </w:r>
+            <w:r>
+              <w:t xml:space="preserve"> pertinente a matéria selecionada deste aluno</w:t>
             </w:r>
           </w:p>
           <w:p>
@@ -369,10 +371,324 @@
         </w:tc>
       </w:tr>
     </w:tbl>
+    <w:p/>
+    <w:p>
+      <w:pPr>
+        <w:ind w:firstLine="720"/>
+        <w:rPr>
+          <w:b/>
+        </w:rPr>
+      </w:pPr>
+    </w:p>
+    <w:tbl>
+      <w:tblPr>
+        <w:tblStyle w:val="Tabelacomgrade"/>
+        <w:tblW w:w="9156" w:type="dxa"/>
+        <w:tblLook w:val="04A0" w:firstRow="1" w:lastRow="0" w:firstColumn="1" w:lastColumn="0" w:noHBand="0" w:noVBand="1"/>
+      </w:tblPr>
+      <w:tblGrid>
+        <w:gridCol w:w="1767"/>
+        <w:gridCol w:w="7389"/>
+      </w:tblGrid>
+      <w:tr>
+        <w:trPr>
+          <w:trHeight w:val="330"/>
+        </w:trPr>
+        <w:tc>
+          <w:tcPr>
+            <w:tcW w:w="1767" w:type="dxa"/>
+          </w:tcPr>
+          <w:p>
+            <w:pPr>
+              <w:rPr>
+                <w:b/>
+                <w:i/>
+              </w:rPr>
+            </w:pPr>
+            <w:r>
+              <w:rPr>
+                <w:b/>
+              </w:rPr>
+              <w:t>RN 00</w:t>
+            </w:r>
+            <w:r>
+              <w:rPr>
+                <w:b/>
+              </w:rPr>
+              <w:t>4</w:t>
+            </w:r>
+          </w:p>
+        </w:tc>
+        <w:tc>
+          <w:tcPr>
+            <w:tcW w:w="7389" w:type="dxa"/>
+          </w:tcPr>
+          <w:p>
+            <w:pPr>
+              <w:rPr>
+                <w:b/>
+                <w:i/>
+              </w:rPr>
+            </w:pPr>
+            <w:r>
+              <w:rPr>
+                <w:b/>
+              </w:rPr>
+              <w:t xml:space="preserve">Tela de </w:t>
+            </w:r>
+            <w:r>
+              <w:rPr>
+                <w:b/>
+              </w:rPr>
+              <w:t>cadastro</w:t>
+            </w:r>
+            <w:r>
+              <w:rPr>
+                <w:b/>
+              </w:rPr>
+              <w:t xml:space="preserve"> d</w:t>
+            </w:r>
+            <w:r>
+              <w:rPr>
+                <w:b/>
+              </w:rPr>
+              <w:t>e</w:t>
+            </w:r>
+            <w:r>
+              <w:rPr>
+                <w:b/>
+              </w:rPr>
+              <w:t xml:space="preserve"> </w:t>
+            </w:r>
+            <w:r>
+              <w:rPr>
+                <w:b/>
+              </w:rPr>
+              <w:t>nova atividade</w:t>
+            </w:r>
+          </w:p>
+        </w:tc>
+      </w:tr>
+      <w:tr>
+        <w:trPr>
+          <w:trHeight w:val="1234"/>
+        </w:trPr>
+        <w:tc>
+          <w:tcPr>
+            <w:tcW w:w="1767" w:type="dxa"/>
+          </w:tcPr>
+          <w:p>
+            <w:pPr>
+              <w:rPr>
+                <w:b/>
+              </w:rPr>
+            </w:pPr>
+            <w:r>
+              <w:rPr>
+                <w:b/>
+              </w:rPr>
+              <w:t>Descrição</w:t>
+            </w:r>
+          </w:p>
+        </w:tc>
+        <w:tc>
+          <w:tcPr>
+            <w:tcW w:w="7389" w:type="dxa"/>
+          </w:tcPr>
+          <w:p>
+            <w:r>
+              <w:t>Será possível cadastrar novas atividades para a matéria, atividades adicionadas pelo o Aluno será possível remove-las</w:t>
+            </w:r>
+          </w:p>
+          <w:p>
+            <w:pPr>
+              <w:rPr>
+                <w:i/>
+              </w:rPr>
+            </w:pPr>
+            <w:r>
+              <w:t>Então será possível</w:t>
+            </w:r>
+          </w:p>
+          <w:p>
+            <w:pPr>
+              <w:pStyle w:val="PargrafodaLista"/>
+              <w:numPr>
+                <w:ilvl w:val="0"/>
+                <w:numId w:val="1"/>
+              </w:numPr>
+              <w:spacing w:after="0" w:line="360" w:lineRule="auto"/>
+            </w:pPr>
+            <w:r>
+              <w:t>Adicionar nova atividade para a matéria</w:t>
+            </w:r>
+          </w:p>
+          <w:p>
+            <w:pPr>
+              <w:pStyle w:val="PargrafodaLista"/>
+              <w:numPr>
+                <w:ilvl w:val="0"/>
+                <w:numId w:val="1"/>
+              </w:numPr>
+              <w:spacing w:after="0" w:line="360" w:lineRule="auto"/>
+            </w:pPr>
+            <w:r>
+              <w:t>Remover atividades adicionadas pelo Aluno</w:t>
+            </w:r>
+          </w:p>
+          <w:p>
+            <w:pPr>
+              <w:pStyle w:val="PargrafodaLista"/>
+              <w:numPr>
+                <w:ilvl w:val="0"/>
+                <w:numId w:val="1"/>
+              </w:numPr>
+              <w:spacing w:after="0" w:line="360" w:lineRule="auto"/>
+              <w:rPr>
+                <w:i/>
+              </w:rPr>
+            </w:pPr>
+            <w:r>
+              <w:t>Manipular o andamento destas atividades</w:t>
+            </w:r>
+          </w:p>
+        </w:tc>
+      </w:tr>
+    </w:tbl>
+    <w:p/>
+    <w:tbl>
+      <w:tblPr>
+        <w:tblStyle w:val="Tabelacomgrade"/>
+        <w:tblW w:w="9156" w:type="dxa"/>
+        <w:tblLook w:val="04A0" w:firstRow="1" w:lastRow="0" w:firstColumn="1" w:lastColumn="0" w:noHBand="0" w:noVBand="1"/>
+      </w:tblPr>
+      <w:tblGrid>
+        <w:gridCol w:w="1767"/>
+        <w:gridCol w:w="7389"/>
+      </w:tblGrid>
+      <w:tr>
+        <w:trPr>
+          <w:trHeight w:val="330"/>
+        </w:trPr>
+        <w:tc>
+          <w:tcPr>
+            <w:tcW w:w="1767" w:type="dxa"/>
+          </w:tcPr>
+          <w:p>
+            <w:pPr>
+              <w:rPr>
+                <w:b/>
+                <w:i/>
+              </w:rPr>
+            </w:pPr>
+            <w:r>
+              <w:rPr>
+                <w:b/>
+              </w:rPr>
+              <w:t>RN 00</w:t>
+            </w:r>
+            <w:r>
+              <w:rPr>
+                <w:b/>
+              </w:rPr>
+              <w:t>5</w:t>
+            </w:r>
+          </w:p>
+        </w:tc>
+        <w:tc>
+          <w:tcPr>
+            <w:tcW w:w="7389" w:type="dxa"/>
+          </w:tcPr>
+          <w:p>
+            <w:pPr>
+              <w:rPr>
+                <w:b/>
+                <w:i/>
+              </w:rPr>
+            </w:pPr>
+            <w:r>
+              <w:rPr>
+                <w:b/>
+              </w:rPr>
+              <w:t xml:space="preserve">Tela de </w:t>
+            </w:r>
+            <w:r>
+              <w:rPr>
+                <w:b/>
+              </w:rPr>
+              <w:t>anotações sobre as atividades</w:t>
+            </w:r>
+          </w:p>
+        </w:tc>
+      </w:tr>
+      <w:tr>
+        <w:trPr>
+          <w:trHeight w:val="1234"/>
+        </w:trPr>
+        <w:tc>
+          <w:tcPr>
+            <w:tcW w:w="1767" w:type="dxa"/>
+          </w:tcPr>
+          <w:p>
+            <w:pPr>
+              <w:rPr>
+                <w:b/>
+              </w:rPr>
+            </w:pPr>
+            <w:r>
+              <w:rPr>
+                <w:b/>
+              </w:rPr>
+              <w:t>Descrição</w:t>
+            </w:r>
+          </w:p>
+        </w:tc>
+        <w:tc>
+          <w:tcPr>
+            <w:tcW w:w="7389" w:type="dxa"/>
+          </w:tcPr>
+          <w:p>
+            <w:r>
+              <w:t xml:space="preserve">Será possível </w:t>
+            </w:r>
+            <w:r>
+              <w:t>adicionar anotações sobre as atividades de como está o andamento destas, o que ainda falta para finalizar.</w:t>
+            </w:r>
+          </w:p>
+          <w:p>
+            <w:pPr>
+              <w:rPr>
+                <w:i/>
+              </w:rPr>
+            </w:pPr>
+            <w:r>
+              <w:t>Então será possível</w:t>
+            </w:r>
+          </w:p>
+          <w:p>
+            <w:pPr>
+              <w:pStyle w:val="PargrafodaLista"/>
+              <w:numPr>
+                <w:ilvl w:val="0"/>
+                <w:numId w:val="1"/>
+              </w:numPr>
+              <w:spacing w:after="0" w:line="360" w:lineRule="auto"/>
+            </w:pPr>
+            <w:r>
+              <w:t xml:space="preserve">Adicionar </w:t>
+            </w:r>
+            <w:r>
+              <w:t>anotações sobre todas as atividades das matérias</w:t>
+            </w:r>
+          </w:p>
+        </w:tc>
+      </w:tr>
+    </w:tbl>
     <w:p>
       <w:bookmarkStart w:id="0" w:name="_GoBack"/>
       <w:bookmarkEnd w:id="0"/>
     </w:p>
+    <w:p/>
     <w:sectPr>
       <w:pgSz w:w="11906" w:h="16838"/>
       <w:pgMar w:top="1417" w:right="1701" w:bottom="1417" w:left="1701" w:header="708" w:footer="708" w:gutter="0"/>
@@ -384,7 +700,7 @@
 </file>
 
 <file path=word/numbering.xml><?xml version="1.0" encoding="utf-8"?>
-<w:numbering xmlns:wpc="http://schemas.microsoft.com/office/word/2010/wordprocessingCanvas" xmlns:cx="http://schemas.microsoft.com/office/drawing/2014/chartex" xmlns:cx1="http://schemas.microsoft.com/office/drawing/2015/9/8/chartex" xmlns:mc="http://schemas.openxmlformats.org/markup-compatibility/2006" xmlns:o="urn:schemas-microsoft-com:office:office" xmlns:r="http://schemas.openxmlformats.org/officeDocument/2006/relationships" xmlns:m="http://schemas.openxmlformats.org/officeDocument/2006/math" xmlns:v="urn:schemas-microsoft-com:vml" xmlns:wp14="http://schemas.microsoft.com/office/word/2010/wordprocessingDrawing" xmlns:wp="http://schemas.openxmlformats.org/drawingml/2006/wordprocessingDrawing" xmlns:w10="urn:schemas-microsoft-com:office:word" xmlns:w="http://schemas.openxmlformats.org/wordprocessingml/2006/main" xmlns:w14="http://schemas.microsoft.com/office/word/2010/wordml" xmlns:w15="http://schemas.microsoft.com/office/word/2012/wordml" xmlns:w16se="http://schemas.microsoft.com/office/word/2015/wordml/symex" xmlns:wpg="http://schemas.microsoft.com/office/word/2010/wordprocessingGroup" xmlns:wpi="http://schemas.microsoft.com/office/word/2010/wordprocessingInk" xmlns:wne="http://schemas.microsoft.com/office/word/2006/wordml" xmlns:wps="http://schemas.microsoft.com/office/word/2010/wordprocessingShape" mc:Ignorable="w14 w15 w16se wp14">
+<w:numbering xmlns:wpc="http://schemas.microsoft.com/office/word/2010/wordprocessingCanvas" xmlns:cx="http://schemas.microsoft.com/office/drawing/2014/chartex" xmlns:cx1="http://schemas.microsoft.com/office/drawing/2015/9/8/chartex" xmlns:cx2="http://schemas.microsoft.com/office/drawing/2015/10/21/chartex" xmlns:cx3="http://schemas.microsoft.com/office/drawing/2016/5/9/chartex" xmlns:cx4="http://schemas.microsoft.com/office/drawing/2016/5/10/chartex" xmlns:cx5="http://schemas.microsoft.com/office/drawing/2016/5/11/chartex" xmlns:cx6="http://schemas.microsoft.com/office/drawing/2016/5/12/chartex" xmlns:cx7="http://schemas.microsoft.com/office/drawing/2016/5/13/chartex" xmlns:cx8="http://schemas.microsoft.com/office/drawing/2016/5/14/chartex" xmlns:mc="http://schemas.openxmlformats.org/markup-compatibility/2006" xmlns:aink="http://schemas.microsoft.com/office/drawing/2016/ink" xmlns:am3d="http://schemas.microsoft.com/office/drawing/2017/model3d" xmlns:o="urn:schemas-microsoft-com:office:office" xmlns:r="http://schemas.openxmlformats.org/officeDocument/2006/relationships" xmlns:m="http://schemas.openxmlformats.org/officeDocument/2006/math" xmlns:v="urn:schemas-microsoft-com:vml" xmlns:wp14="http://schemas.microsoft.com/office/word/2010/wordprocessingDrawing" xmlns:wp="http://schemas.openxmlformats.org/drawingml/2006/wordprocessingDrawing" xmlns:w10="urn:schemas-microsoft-com:office:word" xmlns:w="http://schemas.openxmlformats.org/wordprocessingml/2006/main" xmlns:w14="http://schemas.microsoft.com/office/word/2010/wordml" xmlns:w15="http://schemas.microsoft.com/office/word/2012/wordml" xmlns:w16cid="http://schemas.microsoft.com/office/word/2016/wordml/cid" xmlns:w16se="http://schemas.microsoft.com/office/word/2015/wordml/symex" xmlns:wpg="http://schemas.microsoft.com/office/word/2010/wordprocessingGroup" xmlns:wpi="http://schemas.microsoft.com/office/word/2010/wordprocessingInk" xmlns:wne="http://schemas.microsoft.com/office/word/2006/wordml" xmlns:wps="http://schemas.microsoft.com/office/word/2010/wordprocessingShape" mc:Ignorable="w14 w15 w16se w16cid wp14">
   <w:abstractNum w:abstractNumId="0" w15:restartNumberingAfterBreak="0">
     <w:nsid w:val="1CC14363"/>
     <w:multiLevelType w:val="hybridMultilevel"/>
@@ -505,7 +821,7 @@
 </file>
 
 <file path=word/styles.xml><?xml version="1.0" encoding="utf-8"?>
-<w:styles xmlns:mc="http://schemas.openxmlformats.org/markup-compatibility/2006" xmlns:r="http://schemas.openxmlformats.org/officeDocument/2006/relationships" xmlns:w="http://schemas.openxmlformats.org/wordprocessingml/2006/main" xmlns:w14="http://schemas.microsoft.com/office/word/2010/wordml" xmlns:w15="http://schemas.microsoft.com/office/word/2012/wordml" xmlns:w16se="http://schemas.microsoft.com/office/word/2015/wordml/symex" mc:Ignorable="w14 w15 w16se">
+<w:styles xmlns:mc="http://schemas.openxmlformats.org/markup-compatibility/2006" xmlns:r="http://schemas.openxmlformats.org/officeDocument/2006/relationships" xmlns:w="http://schemas.openxmlformats.org/wordprocessingml/2006/main" xmlns:w14="http://schemas.microsoft.com/office/word/2010/wordml" xmlns:w15="http://schemas.microsoft.com/office/word/2012/wordml" xmlns:w16cid="http://schemas.microsoft.com/office/word/2016/wordml/cid" xmlns:w16se="http://schemas.microsoft.com/office/word/2015/wordml/symex" mc:Ignorable="w14 w15 w16se w16cid">
   <w:docDefaults>
     <w:rPrDefault>
       <w:rPr>
@@ -521,7 +837,7 @@
       </w:pPr>
     </w:pPrDefault>
   </w:docDefaults>
-  <w:latentStyles w:defLockedState="0" w:defUIPriority="99" w:defSemiHidden="0" w:defUnhideWhenUsed="0" w:defQFormat="0" w:count="371">
+  <w:latentStyles w:defLockedState="0" w:defUIPriority="99" w:defSemiHidden="0" w:defUnhideWhenUsed="0" w:defQFormat="0" w:count="375">
     <w:lsdException w:name="Normal" w:uiPriority="0" w:qFormat="1"/>
     <w:lsdException w:name="heading 1" w:uiPriority="9" w:qFormat="1"/>
     <w:lsdException w:name="heading 2" w:semiHidden="1" w:uiPriority="9" w:unhideWhenUsed="1" w:qFormat="1"/>
@@ -627,7 +943,6 @@
     <w:lsdException w:name="HTML Sample" w:semiHidden="1" w:unhideWhenUsed="1"/>
     <w:lsdException w:name="HTML Typewriter" w:semiHidden="1" w:unhideWhenUsed="1"/>
     <w:lsdException w:name="HTML Variable" w:semiHidden="1" w:unhideWhenUsed="1"/>
-    <w:lsdException w:name="Normal Table" w:semiHidden="1" w:unhideWhenUsed="1"/>
     <w:lsdException w:name="annotation subject" w:semiHidden="1" w:unhideWhenUsed="1"/>
     <w:lsdException w:name="No List" w:semiHidden="1" w:unhideWhenUsed="1"/>
     <w:lsdException w:name="Outline List 1" w:semiHidden="1" w:unhideWhenUsed="1"/>
@@ -671,10 +986,8 @@
     <w:lsdException w:name="Table Elegant" w:semiHidden="1" w:unhideWhenUsed="1"/>
     <w:lsdException w:name="Table Professional" w:semiHidden="1" w:unhideWhenUsed="1"/>
     <w:lsdException w:name="Table Subtle 1" w:semiHidden="1" w:unhideWhenUsed="1"/>
-    <w:lsdException w:name="Table Subtle 2" w:semiHidden="1" w:unhideWhenUsed="1"/>
     <w:lsdException w:name="Table Web 1" w:semiHidden="1" w:unhideWhenUsed="1"/>
     <w:lsdException w:name="Table Web 2" w:semiHidden="1" w:unhideWhenUsed="1"/>
-    <w:lsdException w:name="Table Web 3" w:semiHidden="1" w:unhideWhenUsed="1"/>
     <w:lsdException w:name="Balloon Text" w:semiHidden="1" w:unhideWhenUsed="1"/>
     <w:lsdException w:name="Table Grid" w:uiPriority="59"/>
     <w:lsdException w:name="Table Theme" w:semiHidden="1" w:unhideWhenUsed="1"/>
@@ -893,6 +1206,10 @@
     <w:lsdException w:name="List Table 5 Dark Accent 6" w:uiPriority="50"/>
     <w:lsdException w:name="List Table 6 Colorful Accent 6" w:uiPriority="51"/>
     <w:lsdException w:name="List Table 7 Colorful Accent 6" w:uiPriority="52"/>
+    <w:lsdException w:name="Mention" w:semiHidden="1" w:unhideWhenUsed="1"/>
+    <w:lsdException w:name="Smart Hyperlink" w:semiHidden="1" w:unhideWhenUsed="1"/>
+    <w:lsdException w:name="Hashtag" w:semiHidden="1" w:unhideWhenUsed="1"/>
+    <w:lsdException w:name="Unresolved Mention" w:semiHidden="1" w:unhideWhenUsed="1"/>
   </w:latentStyles>
   <w:style w:type="paragraph" w:default="1" w:styleId="Normal">
     <w:name w:val="Normal"/>

</xml_diff>